<commit_message>
Add photo of latin mafia
</commit_message>
<xml_diff>
--- a/513_SQL_for_Q2.docx
+++ b/513_SQL_for_Q2.docx
@@ -21,20 +21,13 @@
           <w:b/>
           <w:bCs/>
         </w:rPr>
-        <w:t>Diagram</w:t>
+        <w:t xml:space="preserve">Diagram </w:t>
       </w:r>
       <w:r>
         <w:rPr>
           <w:b/>
           <w:bCs/>
         </w:rPr>
-        <w:t xml:space="preserve"> </w:t>
-      </w:r>
-      <w:r>
-        <w:rPr>
-          <w:b/>
-          <w:bCs/>
-        </w:rPr>
         <w:t>(E-R)</w:t>
       </w:r>
     </w:p>
@@ -56,6 +49,9 @@
     </w:p>
     <w:p>
       <w:r>
+        <w:rPr>
+          <w:noProof/>
+        </w:rPr>
         <w:drawing>
           <wp:inline distT="0" distB="0" distL="0" distR="0" wp14:anchorId="7B8CB58E" wp14:editId="2FCDC201">
             <wp:extent cx="5943600" cy="2244725"/>
@@ -975,7 +971,7 @@
                 <w:sz w:val="20"/>
                 <w:szCs w:val="20"/>
               </w:rPr>
-              <w:t>engine</w:t>
+              <w:t xml:space="preserve">engine = </w:t>
             </w:r>
             <w:proofErr w:type="spellStart"/>
             <w:r>
@@ -983,7 +979,7 @@
                 <w:sz w:val="20"/>
                 <w:szCs w:val="20"/>
               </w:rPr>
-              <w:t xml:space="preserve"> = create_engine</w:t>
+              <w:t>create_engine</w:t>
             </w:r>
             <w:proofErr w:type="spellEnd"/>
             <w:r>
@@ -1356,19 +1352,7 @@
     </w:p>
     <w:p>
       <w:r>
-        <w:t>The</w:t>
-      </w:r>
-      <w:r>
-        <w:t xml:space="preserve"> attributes/information from the entities </w:t>
-      </w:r>
-      <w:r>
-        <w:t xml:space="preserve">that </w:t>
-      </w:r>
-      <w:r>
-        <w:t>we need to store</w:t>
-      </w:r>
-      <w:r>
-        <w:t>.</w:t>
+        <w:t>The attributes/information from the entities that we need to store.</w:t>
       </w:r>
     </w:p>
     <w:p>
@@ -1622,6 +1606,9 @@
     </w:p>
     <w:p>
       <w:r>
+        <w:rPr>
+          <w:noProof/>
+        </w:rPr>
         <w:lastRenderedPageBreak/>
         <w:drawing>
           <wp:inline distT="0" distB="0" distL="0" distR="0" wp14:anchorId="7C2D6E05" wp14:editId="481DEEAD">
@@ -1683,6 +1670,9 @@
     </w:p>
     <w:p>
       <w:r>
+        <w:rPr>
+          <w:noProof/>
+        </w:rPr>
         <w:drawing>
           <wp:inline distT="0" distB="0" distL="0" distR="0" wp14:anchorId="42A96180" wp14:editId="0A38D2EE">
             <wp:extent cx="2688879" cy="3671216"/>
@@ -1753,14 +1743,7 @@
                 <w:b/>
                 <w:bCs/>
               </w:rPr>
-              <w:t>R</w:t>
-            </w:r>
-            <w:r>
-              <w:rPr>
-                <w:b/>
-                <w:bCs/>
-              </w:rPr>
-              <w:t>elation with no constraint (many-to-many)</w:t>
+              <w:t>Relation with no constraint (many-to-many)</w:t>
             </w:r>
           </w:p>
         </w:tc>
@@ -2009,13 +1992,7 @@
               <w:ind w:left="747"/>
             </w:pPr>
             <w:r>
-              <w:t>add columns to store the refer</w:t>
-            </w:r>
-            <w:r>
-              <w:t>.</w:t>
-            </w:r>
-            <w:r>
-              <w:t xml:space="preserve"> to the other entity;</w:t>
+              <w:t>add columns to store the refer. to the other entity;</w:t>
             </w:r>
           </w:p>
           <w:p>
@@ -3066,6 +3043,9 @@
     </w:p>
     <w:p>
       <w:r>
+        <w:rPr>
+          <w:noProof/>
+        </w:rPr>
         <w:lastRenderedPageBreak/>
         <w:drawing>
           <wp:inline distT="0" distB="0" distL="0" distR="0" wp14:anchorId="670DA759" wp14:editId="2941847F">
@@ -3516,6 +3496,9 @@
     </w:p>
     <w:p>
       <w:r>
+        <w:rPr>
+          <w:noProof/>
+        </w:rPr>
         <w:drawing>
           <wp:inline distT="0" distB="0" distL="0" distR="0" wp14:anchorId="45F45EDC" wp14:editId="6DE40294">
             <wp:extent cx="4879818" cy="1553617"/>
@@ -3745,6 +3728,9 @@
     </w:p>
     <w:p>
       <w:r>
+        <w:rPr>
+          <w:noProof/>
+        </w:rPr>
         <w:drawing>
           <wp:inline distT="0" distB="0" distL="0" distR="0" wp14:anchorId="19549D66" wp14:editId="64100C3A">
             <wp:extent cx="4381877" cy="1015884"/>
@@ -4424,6 +4410,7 @@
         <w:rPr>
           <w:b/>
           <w:bCs/>
+          <w:noProof/>
         </w:rPr>
         <w:drawing>
           <wp:inline distT="0" distB="0" distL="0" distR="0" wp14:anchorId="4807D4BE" wp14:editId="21FA4496">
@@ -4763,6 +4750,7 @@
         <w:rPr>
           <w:b/>
           <w:bCs/>
+          <w:noProof/>
         </w:rPr>
         <w:lastRenderedPageBreak/>
         <w:drawing>
@@ -7511,16 +7499,7 @@
                 <w:sz w:val="39"/>
                 <w:szCs w:val="39"/>
               </w:rPr>
-              <w:t xml:space="preserve"> </w:t>
-            </w:r>
-            <w:r>
-              <w:rPr>
-                <w:rFonts w:ascii="Helvetica Neue" w:hAnsi="Helvetica Neue"/>
-                <w:color w:val="000000"/>
-                <w:sz w:val="39"/>
-                <w:szCs w:val="39"/>
-              </w:rPr>
-              <w:t>documents</w:t>
+              <w:t xml:space="preserve"> documents</w:t>
             </w:r>
           </w:p>
           <w:p>
@@ -8825,17 +8804,503 @@
               </w:rPr>
               <w:t>(filter)</w:t>
             </w:r>
-            <w:bookmarkStart w:id="0" w:name="_GoBack"/>
-            <w:bookmarkEnd w:id="0"/>
           </w:p>
         </w:tc>
       </w:tr>
     </w:tbl>
     <w:p/>
     <w:p/>
+    <w:p>
+      <w:bookmarkStart w:id="0" w:name="_GoBack"/>
+      <w:r>
+        <w:drawing>
+          <wp:inline distT="0" distB="0" distL="0" distR="0" wp14:anchorId="77C47BC0" wp14:editId="31929E68">
+            <wp:extent cx="5943600" cy="2910840"/>
+            <wp:effectExtent l="0" t="0" r="0" b="0"/>
+            <wp:docPr id="17" name="Picture 17"/>
+            <wp:cNvGraphicFramePr>
+              <a:graphicFrameLocks xmlns:a="http://schemas.openxmlformats.org/drawingml/2006/main" noChangeAspect="1"/>
+            </wp:cNvGraphicFramePr>
+            <a:graphic xmlns:a="http://schemas.openxmlformats.org/drawingml/2006/main">
+              <a:graphicData uri="http://schemas.openxmlformats.org/drawingml/2006/picture">
+                <pic:pic xmlns:pic="http://schemas.openxmlformats.org/drawingml/2006/picture">
+                  <pic:nvPicPr>
+                    <pic:cNvPr id="1" name=""/>
+                    <pic:cNvPicPr/>
+                  </pic:nvPicPr>
+                  <pic:blipFill>
+                    <a:blip r:embed="rId29"/>
+                    <a:stretch>
+                      <a:fillRect/>
+                    </a:stretch>
+                  </pic:blipFill>
+                  <pic:spPr>
+                    <a:xfrm>
+                      <a:off x="0" y="0"/>
+                      <a:ext cx="5943600" cy="2910840"/>
+                    </a:xfrm>
+                    <a:prstGeom prst="rect">
+                      <a:avLst/>
+                    </a:prstGeom>
+                  </pic:spPr>
+                </pic:pic>
+              </a:graphicData>
+            </a:graphic>
+          </wp:inline>
+        </w:drawing>
+      </w:r>
+      <w:bookmarkEnd w:id="0"/>
+    </w:p>
+    <w:p/>
+    <w:p/>
+    <w:p>
+      <w:r>
+        <w:lastRenderedPageBreak/>
+        <w:drawing>
+          <wp:inline distT="0" distB="0" distL="0" distR="0" wp14:anchorId="46E03EC3" wp14:editId="1E257F47">
+            <wp:extent cx="5943600" cy="4866640"/>
+            <wp:effectExtent l="0" t="0" r="0" b="0"/>
+            <wp:docPr id="8" name="Picture 8"/>
+            <wp:cNvGraphicFramePr>
+              <a:graphicFrameLocks xmlns:a="http://schemas.openxmlformats.org/drawingml/2006/main" noChangeAspect="1"/>
+            </wp:cNvGraphicFramePr>
+            <a:graphic xmlns:a="http://schemas.openxmlformats.org/drawingml/2006/main">
+              <a:graphicData uri="http://schemas.openxmlformats.org/drawingml/2006/picture">
+                <pic:pic xmlns:pic="http://schemas.openxmlformats.org/drawingml/2006/picture">
+                  <pic:nvPicPr>
+                    <pic:cNvPr id="1" name=""/>
+                    <pic:cNvPicPr/>
+                  </pic:nvPicPr>
+                  <pic:blipFill>
+                    <a:blip r:embed="rId30"/>
+                    <a:stretch>
+                      <a:fillRect/>
+                    </a:stretch>
+                  </pic:blipFill>
+                  <pic:spPr>
+                    <a:xfrm>
+                      <a:off x="0" y="0"/>
+                      <a:ext cx="5943600" cy="4866640"/>
+                    </a:xfrm>
+                    <a:prstGeom prst="rect">
+                      <a:avLst/>
+                    </a:prstGeom>
+                  </pic:spPr>
+                </pic:pic>
+              </a:graphicData>
+            </a:graphic>
+          </wp:inline>
+        </w:drawing>
+      </w:r>
+    </w:p>
+    <w:p/>
+    <w:p>
+      <w:pPr>
+        <w:sectPr>
+          <w:pgSz w:w="12240" w:h="15840"/>
+          <w:pgMar w:top="1440" w:right="1440" w:bottom="1440" w:left="1440" w:header="708" w:footer="708" w:gutter="0"/>
+          <w:cols w:space="708"/>
+          <w:docGrid w:linePitch="360"/>
+        </w:sectPr>
+      </w:pPr>
+    </w:p>
+    <w:p>
+      <w:pPr>
+        <w:ind w:left="142" w:hanging="142"/>
+        <w:rPr>
+          <w:vertAlign w:val="subscript"/>
+        </w:rPr>
+      </w:pPr>
+      <w:r>
+        <w:rPr>
+          <w:noProof/>
+        </w:rPr>
+        <w:lastRenderedPageBreak/>
+        <mc:AlternateContent>
+          <mc:Choice Requires="wps">
+            <w:drawing>
+              <wp:anchor distT="0" distB="0" distL="114300" distR="114300" simplePos="0" relativeHeight="251665408" behindDoc="0" locked="0" layoutInCell="1" allowOverlap="1" wp14:anchorId="455B4BC2" wp14:editId="1A0A4044">
+                <wp:simplePos x="0" y="0"/>
+                <wp:positionH relativeFrom="column">
+                  <wp:posOffset>6788765</wp:posOffset>
+                </wp:positionH>
+                <wp:positionV relativeFrom="paragraph">
+                  <wp:posOffset>4455</wp:posOffset>
+                </wp:positionV>
+                <wp:extent cx="459490" cy="292308"/>
+                <wp:effectExtent l="12700" t="12700" r="23495" b="25400"/>
+                <wp:wrapNone/>
+                <wp:docPr id="16" name="Rectangle 16"/>
+                <wp:cNvGraphicFramePr/>
+                <a:graphic xmlns:a="http://schemas.openxmlformats.org/drawingml/2006/main">
+                  <a:graphicData uri="http://schemas.microsoft.com/office/word/2010/wordprocessingShape">
+                    <wps:wsp>
+                      <wps:cNvSpPr/>
+                      <wps:spPr>
+                        <a:xfrm>
+                          <a:off x="0" y="0"/>
+                          <a:ext cx="459490" cy="292308"/>
+                        </a:xfrm>
+                        <a:prstGeom prst="rect">
+                          <a:avLst/>
+                        </a:prstGeom>
+                        <a:noFill/>
+                        <a:ln w="38100">
+                          <a:solidFill>
+                            <a:srgbClr val="FF0000"/>
+                          </a:solidFill>
+                        </a:ln>
+                      </wps:spPr>
+                      <wps:style>
+                        <a:lnRef idx="2">
+                          <a:schemeClr val="accent1">
+                            <a:shade val="50000"/>
+                          </a:schemeClr>
+                        </a:lnRef>
+                        <a:fillRef idx="1">
+                          <a:schemeClr val="accent1"/>
+                        </a:fillRef>
+                        <a:effectRef idx="0">
+                          <a:schemeClr val="accent1"/>
+                        </a:effectRef>
+                        <a:fontRef idx="minor">
+                          <a:schemeClr val="lt1"/>
+                        </a:fontRef>
+                      </wps:style>
+                      <wps:bodyPr rot="0" spcFirstLastPara="0" vertOverflow="overflow" horzOverflow="overflow" vert="horz" wrap="square" lIns="91440" tIns="45720" rIns="91440" bIns="45720" numCol="1" spcCol="0" rtlCol="0" fromWordArt="0" anchor="ctr" anchorCtr="0" forceAA="0" compatLnSpc="1">
+                        <a:prstTxWarp prst="textNoShape">
+                          <a:avLst/>
+                        </a:prstTxWarp>
+                        <a:noAutofit/>
+                      </wps:bodyPr>
+                    </wps:wsp>
+                  </a:graphicData>
+                </a:graphic>
+                <wp14:sizeRelH relativeFrom="margin">
+                  <wp14:pctWidth>0</wp14:pctWidth>
+                </wp14:sizeRelH>
+              </wp:anchor>
+            </w:drawing>
+          </mc:Choice>
+          <mc:Fallback>
+            <w:pict>
+              <v:rect w14:anchorId="25203FCC" id="Rectangle 16" o:spid="_x0000_s1026" style="position:absolute;margin-left:534.55pt;margin-top:.35pt;width:36.2pt;height:23pt;z-index:251665408;visibility:visible;mso-wrap-style:square;mso-width-percent:0;mso-wrap-distance-left:9pt;mso-wrap-distance-top:0;mso-wrap-distance-right:9pt;mso-wrap-distance-bottom:0;mso-position-horizontal:absolute;mso-position-horizontal-relative:text;mso-position-vertical:absolute;mso-position-vertical-relative:text;mso-width-percent:0;mso-width-relative:margin;v-text-anchor:middle" o:gfxdata="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" filled="f" strokecolor="red" strokeweight="3pt"/>
+            </w:pict>
+          </mc:Fallback>
+        </mc:AlternateContent>
+      </w:r>
+      <w:r>
+        <w:rPr>
+          <w:noProof/>
+        </w:rPr>
+        <mc:AlternateContent>
+          <mc:Choice Requires="wps">
+            <w:drawing>
+              <wp:anchor distT="0" distB="0" distL="114300" distR="114300" simplePos="0" relativeHeight="251663360" behindDoc="0" locked="0" layoutInCell="1" allowOverlap="1" wp14:anchorId="0149961D" wp14:editId="0B9E513C">
+                <wp:simplePos x="0" y="0"/>
+                <wp:positionH relativeFrom="column">
+                  <wp:posOffset>4025348</wp:posOffset>
+                </wp:positionH>
+                <wp:positionV relativeFrom="paragraph">
+                  <wp:posOffset>4744065</wp:posOffset>
+                </wp:positionV>
+                <wp:extent cx="556927" cy="292308"/>
+                <wp:effectExtent l="12700" t="12700" r="27305" b="25400"/>
+                <wp:wrapNone/>
+                <wp:docPr id="15" name="Rectangle 15"/>
+                <wp:cNvGraphicFramePr/>
+                <a:graphic xmlns:a="http://schemas.openxmlformats.org/drawingml/2006/main">
+                  <a:graphicData uri="http://schemas.microsoft.com/office/word/2010/wordprocessingShape">
+                    <wps:wsp>
+                      <wps:cNvSpPr/>
+                      <wps:spPr>
+                        <a:xfrm>
+                          <a:off x="0" y="0"/>
+                          <a:ext cx="556927" cy="292308"/>
+                        </a:xfrm>
+                        <a:prstGeom prst="rect">
+                          <a:avLst/>
+                        </a:prstGeom>
+                        <a:noFill/>
+                        <a:ln w="38100">
+                          <a:solidFill>
+                            <a:srgbClr val="FF0000"/>
+                          </a:solidFill>
+                        </a:ln>
+                      </wps:spPr>
+                      <wps:style>
+                        <a:lnRef idx="2">
+                          <a:schemeClr val="accent1">
+                            <a:shade val="50000"/>
+                          </a:schemeClr>
+                        </a:lnRef>
+                        <a:fillRef idx="1">
+                          <a:schemeClr val="accent1"/>
+                        </a:fillRef>
+                        <a:effectRef idx="0">
+                          <a:schemeClr val="accent1"/>
+                        </a:effectRef>
+                        <a:fontRef idx="minor">
+                          <a:schemeClr val="lt1"/>
+                        </a:fontRef>
+                      </wps:style>
+                      <wps:bodyPr rot="0" spcFirstLastPara="0" vertOverflow="overflow" horzOverflow="overflow" vert="horz" wrap="square" lIns="91440" tIns="45720" rIns="91440" bIns="45720" numCol="1" spcCol="0" rtlCol="0" fromWordArt="0" anchor="ctr" anchorCtr="0" forceAA="0" compatLnSpc="1">
+                        <a:prstTxWarp prst="textNoShape">
+                          <a:avLst/>
+                        </a:prstTxWarp>
+                        <a:noAutofit/>
+                      </wps:bodyPr>
+                    </wps:wsp>
+                  </a:graphicData>
+                </a:graphic>
+                <wp14:sizeRelH relativeFrom="margin">
+                  <wp14:pctWidth>0</wp14:pctWidth>
+                </wp14:sizeRelH>
+              </wp:anchor>
+            </w:drawing>
+          </mc:Choice>
+          <mc:Fallback>
+            <w:pict>
+              <v:rect w14:anchorId="6764DFFC" id="Rectangle 15" o:spid="_x0000_s1026" style="position:absolute;margin-left:316.95pt;margin-top:373.55pt;width:43.85pt;height:23pt;z-index:251663360;visibility:visible;mso-wrap-style:square;mso-width-percent:0;mso-wrap-distance-left:9pt;mso-wrap-distance-top:0;mso-wrap-distance-right:9pt;mso-wrap-distance-bottom:0;mso-position-horizontal:absolute;mso-position-horizontal-relative:text;mso-position-vertical:absolute;mso-position-vertical-relative:text;mso-width-percent:0;mso-width-relative:margin;v-text-anchor:middle" o:gfxdata="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" filled="f" strokecolor="red" strokeweight="3pt"/>
+            </w:pict>
+          </mc:Fallback>
+        </mc:AlternateContent>
+      </w:r>
+      <w:r>
+        <w:rPr>
+          <w:noProof/>
+        </w:rPr>
+        <mc:AlternateContent>
+          <mc:Choice Requires="wps">
+            <w:drawing>
+              <wp:anchor distT="0" distB="0" distL="114300" distR="114300" simplePos="0" relativeHeight="251661312" behindDoc="0" locked="0" layoutInCell="1" allowOverlap="1" wp14:anchorId="7109C99B" wp14:editId="565D3A0E">
+                <wp:simplePos x="0" y="0"/>
+                <wp:positionH relativeFrom="column">
+                  <wp:posOffset>2059367</wp:posOffset>
+                </wp:positionH>
+                <wp:positionV relativeFrom="paragraph">
+                  <wp:posOffset>1413531</wp:posOffset>
+                </wp:positionV>
+                <wp:extent cx="556927" cy="292308"/>
+                <wp:effectExtent l="12700" t="12700" r="27305" b="25400"/>
+                <wp:wrapNone/>
+                <wp:docPr id="14" name="Rectangle 14"/>
+                <wp:cNvGraphicFramePr/>
+                <a:graphic xmlns:a="http://schemas.openxmlformats.org/drawingml/2006/main">
+                  <a:graphicData uri="http://schemas.microsoft.com/office/word/2010/wordprocessingShape">
+                    <wps:wsp>
+                      <wps:cNvSpPr/>
+                      <wps:spPr>
+                        <a:xfrm>
+                          <a:off x="0" y="0"/>
+                          <a:ext cx="556927" cy="292308"/>
+                        </a:xfrm>
+                        <a:prstGeom prst="rect">
+                          <a:avLst/>
+                        </a:prstGeom>
+                        <a:noFill/>
+                        <a:ln w="38100">
+                          <a:solidFill>
+                            <a:srgbClr val="FF0000"/>
+                          </a:solidFill>
+                        </a:ln>
+                      </wps:spPr>
+                      <wps:style>
+                        <a:lnRef idx="2">
+                          <a:schemeClr val="accent1">
+                            <a:shade val="50000"/>
+                          </a:schemeClr>
+                        </a:lnRef>
+                        <a:fillRef idx="1">
+                          <a:schemeClr val="accent1"/>
+                        </a:fillRef>
+                        <a:effectRef idx="0">
+                          <a:schemeClr val="accent1"/>
+                        </a:effectRef>
+                        <a:fontRef idx="minor">
+                          <a:schemeClr val="lt1"/>
+                        </a:fontRef>
+                      </wps:style>
+                      <wps:bodyPr rot="0" spcFirstLastPara="0" vertOverflow="overflow" horzOverflow="overflow" vert="horz" wrap="square" lIns="91440" tIns="45720" rIns="91440" bIns="45720" numCol="1" spcCol="0" rtlCol="0" fromWordArt="0" anchor="ctr" anchorCtr="0" forceAA="0" compatLnSpc="1">
+                        <a:prstTxWarp prst="textNoShape">
+                          <a:avLst/>
+                        </a:prstTxWarp>
+                        <a:noAutofit/>
+                      </wps:bodyPr>
+                    </wps:wsp>
+                  </a:graphicData>
+                </a:graphic>
+                <wp14:sizeRelH relativeFrom="margin">
+                  <wp14:pctWidth>0</wp14:pctWidth>
+                </wp14:sizeRelH>
+              </wp:anchor>
+            </w:drawing>
+          </mc:Choice>
+          <mc:Fallback>
+            <w:pict>
+              <v:rect w14:anchorId="1A59AA87" id="Rectangle 14" o:spid="_x0000_s1026" style="position:absolute;margin-left:162.15pt;margin-top:111.3pt;width:43.85pt;height:23pt;z-index:251661312;visibility:visible;mso-wrap-style:square;mso-width-percent:0;mso-wrap-distance-left:9pt;mso-wrap-distance-top:0;mso-wrap-distance-right:9pt;mso-wrap-distance-bottom:0;mso-position-horizontal:absolute;mso-position-horizontal-relative:text;mso-position-vertical:absolute;mso-position-vertical-relative:text;mso-width-percent:0;mso-width-relative:margin;v-text-anchor:middle" o:gfxdata="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" filled="f" strokecolor="red" strokeweight="3pt"/>
+            </w:pict>
+          </mc:Fallback>
+        </mc:AlternateContent>
+      </w:r>
+      <w:r>
+        <w:rPr>
+          <w:noProof/>
+        </w:rPr>
+        <mc:AlternateContent>
+          <mc:Choice Requires="wps">
+            <w:drawing>
+              <wp:anchor distT="0" distB="0" distL="114300" distR="114300" simplePos="0" relativeHeight="251659264" behindDoc="0" locked="0" layoutInCell="1" allowOverlap="1" wp14:anchorId="4ECABEA6" wp14:editId="036A9176">
+                <wp:simplePos x="0" y="0"/>
+                <wp:positionH relativeFrom="column">
+                  <wp:posOffset>5531881</wp:posOffset>
+                </wp:positionH>
+                <wp:positionV relativeFrom="paragraph">
+                  <wp:posOffset>4878549</wp:posOffset>
+                </wp:positionV>
+                <wp:extent cx="1071796" cy="292308"/>
+                <wp:effectExtent l="12700" t="12700" r="20955" b="25400"/>
+                <wp:wrapNone/>
+                <wp:docPr id="13" name="Rectangle 13"/>
+                <wp:cNvGraphicFramePr/>
+                <a:graphic xmlns:a="http://schemas.openxmlformats.org/drawingml/2006/main">
+                  <a:graphicData uri="http://schemas.microsoft.com/office/word/2010/wordprocessingShape">
+                    <wps:wsp>
+                      <wps:cNvSpPr/>
+                      <wps:spPr>
+                        <a:xfrm>
+                          <a:off x="0" y="0"/>
+                          <a:ext cx="1071796" cy="292308"/>
+                        </a:xfrm>
+                        <a:prstGeom prst="rect">
+                          <a:avLst/>
+                        </a:prstGeom>
+                        <a:noFill/>
+                        <a:ln w="38100">
+                          <a:solidFill>
+                            <a:srgbClr val="FF0000"/>
+                          </a:solidFill>
+                        </a:ln>
+                      </wps:spPr>
+                      <wps:style>
+                        <a:lnRef idx="2">
+                          <a:schemeClr val="accent1">
+                            <a:shade val="50000"/>
+                          </a:schemeClr>
+                        </a:lnRef>
+                        <a:fillRef idx="1">
+                          <a:schemeClr val="accent1"/>
+                        </a:fillRef>
+                        <a:effectRef idx="0">
+                          <a:schemeClr val="accent1"/>
+                        </a:effectRef>
+                        <a:fontRef idx="minor">
+                          <a:schemeClr val="lt1"/>
+                        </a:fontRef>
+                      </wps:style>
+                      <wps:bodyPr rot="0" spcFirstLastPara="0" vertOverflow="overflow" horzOverflow="overflow" vert="horz" wrap="square" lIns="91440" tIns="45720" rIns="91440" bIns="45720" numCol="1" spcCol="0" rtlCol="0" fromWordArt="0" anchor="ctr" anchorCtr="0" forceAA="0" compatLnSpc="1">
+                        <a:prstTxWarp prst="textNoShape">
+                          <a:avLst/>
+                        </a:prstTxWarp>
+                        <a:noAutofit/>
+                      </wps:bodyPr>
+                    </wps:wsp>
+                  </a:graphicData>
+                </a:graphic>
+              </wp:anchor>
+            </w:drawing>
+          </mc:Choice>
+          <mc:Fallback>
+            <w:pict>
+              <v:rect w14:anchorId="3B22C69B" id="Rectangle 13" o:spid="_x0000_s1026" style="position:absolute;margin-left:435.6pt;margin-top:384.15pt;width:84.4pt;height:23pt;z-index:251659264;visibility:visible;mso-wrap-style:square;mso-wrap-distance-left:9pt;mso-wrap-distance-top:0;mso-wrap-distance-right:9pt;mso-wrap-distance-bottom:0;mso-position-horizontal:absolute;mso-position-horizontal-relative:text;mso-position-vertical:absolute;mso-position-vertical-relative:text;v-text-anchor:middle" o:gfxdata="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" filled="f" strokecolor="red" strokeweight="3pt"/>
+            </w:pict>
+          </mc:Fallback>
+        </mc:AlternateContent>
+      </w:r>
+      <w:r>
+        <w:drawing>
+          <wp:inline distT="0" distB="0" distL="0" distR="0" wp14:anchorId="4CA1EB6D" wp14:editId="7AD183B8">
+            <wp:extent cx="4544060" cy="5943600"/>
+            <wp:effectExtent l="0" t="0" r="2540" b="0"/>
+            <wp:docPr id="11" name="Picture 11"/>
+            <wp:cNvGraphicFramePr>
+              <a:graphicFrameLocks xmlns:a="http://schemas.openxmlformats.org/drawingml/2006/main" noChangeAspect="1"/>
+            </wp:cNvGraphicFramePr>
+            <a:graphic xmlns:a="http://schemas.openxmlformats.org/drawingml/2006/main">
+              <a:graphicData uri="http://schemas.openxmlformats.org/drawingml/2006/picture">
+                <pic:pic xmlns:pic="http://schemas.openxmlformats.org/drawingml/2006/picture">
+                  <pic:nvPicPr>
+                    <pic:cNvPr id="1" name=""/>
+                    <pic:cNvPicPr/>
+                  </pic:nvPicPr>
+                  <pic:blipFill>
+                    <a:blip r:embed="rId31"/>
+                    <a:stretch>
+                      <a:fillRect/>
+                    </a:stretch>
+                  </pic:blipFill>
+                  <pic:spPr>
+                    <a:xfrm>
+                      <a:off x="0" y="0"/>
+                      <a:ext cx="4544060" cy="5943600"/>
+                    </a:xfrm>
+                    <a:prstGeom prst="rect">
+                      <a:avLst/>
+                    </a:prstGeom>
+                  </pic:spPr>
+                </pic:pic>
+              </a:graphicData>
+            </a:graphic>
+          </wp:inline>
+        </w:drawing>
+      </w:r>
+      <w:r>
+        <w:rPr>
+          <w:noProof/>
+        </w:rPr>
+        <w:t xml:space="preserve"> </w:t>
+      </w:r>
+      <w:r>
+        <w:drawing>
+          <wp:inline distT="0" distB="0" distL="0" distR="0" wp14:anchorId="588608A0" wp14:editId="2905B9CB">
+            <wp:extent cx="4299585" cy="5943600"/>
+            <wp:effectExtent l="0" t="0" r="5715" b="0"/>
+            <wp:docPr id="12" name="Picture 12"/>
+            <wp:cNvGraphicFramePr>
+              <a:graphicFrameLocks xmlns:a="http://schemas.openxmlformats.org/drawingml/2006/main" noChangeAspect="1"/>
+            </wp:cNvGraphicFramePr>
+            <a:graphic xmlns:a="http://schemas.openxmlformats.org/drawingml/2006/main">
+              <a:graphicData uri="http://schemas.openxmlformats.org/drawingml/2006/picture">
+                <pic:pic xmlns:pic="http://schemas.openxmlformats.org/drawingml/2006/picture">
+                  <pic:nvPicPr>
+                    <pic:cNvPr id="1" name=""/>
+                    <pic:cNvPicPr/>
+                  </pic:nvPicPr>
+                  <pic:blipFill>
+                    <a:blip r:embed="rId32"/>
+                    <a:stretch>
+                      <a:fillRect/>
+                    </a:stretch>
+                  </pic:blipFill>
+                  <pic:spPr>
+                    <a:xfrm>
+                      <a:off x="0" y="0"/>
+                      <a:ext cx="4299585" cy="5943600"/>
+                    </a:xfrm>
+                    <a:prstGeom prst="rect">
+                      <a:avLst/>
+                    </a:prstGeom>
+                  </pic:spPr>
+                </pic:pic>
+              </a:graphicData>
+            </a:graphic>
+          </wp:inline>
+        </w:drawing>
+      </w:r>
+    </w:p>
     <w:sectPr>
-      <w:pgSz w:w="12240" w:h="15840"/>
-      <w:pgMar w:top="1440" w:right="1440" w:bottom="1440" w:left="1440" w:header="708" w:footer="708" w:gutter="0"/>
+      <w:pgSz w:w="15840" w:h="12240" w:orient="landscape"/>
+      <w:pgMar w:top="1440" w:right="367" w:bottom="1440" w:left="731" w:header="708" w:footer="708" w:gutter="0"/>
       <w:cols w:space="708"/>
       <w:docGrid w:linePitch="360"/>
     </w:sectPr>
@@ -10440,6 +10905,7 @@
   <w:style w:type="character" w:default="1" w:styleId="DefaultParagraphFont">
     <w:name w:val="Default Paragraph Font"/>
     <w:uiPriority w:val="1"/>
+    <w:semiHidden/>
     <w:unhideWhenUsed/>
   </w:style>
   <w:style w:type="table" w:default="1" w:styleId="TableNormal">
@@ -10973,7 +11439,7 @@
 </file>
 
 <file path=customXml/itemProps1.xml><?xml version="1.0" encoding="utf-8"?>
-<ds:datastoreItem xmlns:ds="http://schemas.openxmlformats.org/officeDocument/2006/customXml" ds:itemID="{40502C09-7380-AF48-83E4-80FCBFAF3A3C}">
+<ds:datastoreItem xmlns:ds="http://schemas.openxmlformats.org/officeDocument/2006/customXml" ds:itemID="{1C2B1A68-3B08-2948-B1CB-5904CE66BDB4}">
   <ds:schemaRefs>
     <ds:schemaRef ds:uri="http://schemas.openxmlformats.org/officeDocument/2006/bibliography"/>
   </ds:schemaRefs>

</xml_diff>